<commit_message>
Project update, execrices dates adjusted
</commit_message>
<xml_diff>
--- a/Projekt.docx
+++ b/Projekt.docx
@@ -159,6 +159,16 @@
         </w:rPr>
         <w:t>Aplikacja pośrednicząca z webowym interfejsem użytkownika typu SPA - rejestracja/modyfikacja i przesyłanie ofert do właściwego rynku</w:t>
       </w:r>
+      <w:r>
+        <w:rPr>
+          <w:rFonts w:ascii="Arial" w:eastAsia="Times New Roman" w:hAnsi="Arial" w:cs="Arial"/>
+          <w:color w:val="333333"/>
+          <w:sz w:val="21"/>
+          <w:szCs w:val="21"/>
+          <w:lang w:val="pl-PL" w:eastAsia="en-GB"/>
+        </w:rPr>
+        <w:t>.</w:t>
+      </w:r>
     </w:p>
     <w:p>
       <w:pPr>
@@ -592,9 +602,19 @@
           <w:szCs w:val="21"/>
           <w:lang w:eastAsia="en-GB"/>
         </w:rPr>
-        <w:t>Argumenty:</w:t>
+        <w:t>Argumenty</w:t>
       </w:r>
       <w:proofErr w:type="spellEnd"/>
+      <w:r>
+        <w:rPr>
+          <w:rFonts w:ascii="Arial" w:eastAsia="Times New Roman" w:hAnsi="Arial" w:cs="Arial"/>
+          <w:color w:val="333333"/>
+          <w:sz w:val="21"/>
+          <w:szCs w:val="21"/>
+          <w:lang w:eastAsia="en-GB"/>
+        </w:rPr>
+        <w:t>:</w:t>
+      </w:r>
     </w:p>
     <w:p>
       <w:pPr>
@@ -1354,8 +1374,40 @@
           <w:szCs w:val="21"/>
           <w:lang w:val="pl-PL" w:eastAsia="en-GB"/>
         </w:rPr>
-        <w:t>Kojarzenie ofert i zawieranie transakcji wg następującego algorytmu:</w:t>
-      </w:r>
+        <w:t>Kojarzenie ofert i zawieranie transakcji</w:t>
+      </w:r>
+      <w:r>
+        <w:rPr>
+          <w:rFonts w:ascii="Arial" w:eastAsia="Times New Roman" w:hAnsi="Arial" w:cs="Arial"/>
+          <w:color w:val="333333"/>
+          <w:sz w:val="21"/>
+          <w:szCs w:val="21"/>
+          <w:lang w:val="pl-PL" w:eastAsia="en-GB"/>
+        </w:rPr>
+        <w:t xml:space="preserve"> </w:t>
+      </w:r>
+      <w:r>
+        <w:rPr>
+          <w:rFonts w:ascii="Arial" w:eastAsia="Times New Roman" w:hAnsi="Arial" w:cs="Arial"/>
+          <w:color w:val="333333"/>
+          <w:sz w:val="21"/>
+          <w:szCs w:val="21"/>
+          <w:lang w:val="pl-PL" w:eastAsia="en-GB"/>
+        </w:rPr>
+        <w:t>wg algorytmu</w:t>
+      </w:r>
+      <w:r>
+        <w:rPr>
+          <w:rFonts w:ascii="Arial" w:eastAsia="Times New Roman" w:hAnsi="Arial" w:cs="Arial"/>
+          <w:color w:val="333333"/>
+          <w:sz w:val="21"/>
+          <w:szCs w:val="21"/>
+          <w:lang w:val="pl-PL" w:eastAsia="en-GB"/>
+        </w:rPr>
+        <w:t xml:space="preserve"> opisanego poniżej. Ponadto konieczne jest zagwarantowanie współbieżności tego procesu.</w:t>
+      </w:r>
+      <w:bookmarkStart w:id="0" w:name="_GoBack"/>
+      <w:bookmarkEnd w:id="0"/>
     </w:p>
     <w:p>
       <w:pPr>
@@ -1573,19 +1625,7 @@
           <w:szCs w:val="21"/>
           <w:lang w:val="pl-PL" w:eastAsia="en-GB"/>
         </w:rPr>
-        <w:t>Atrybuty: produkt, wolumen</w:t>
-      </w:r>
-      <w:bookmarkStart w:id="0" w:name="_GoBack"/>
-      <w:bookmarkEnd w:id="0"/>
-      <w:r>
-        <w:rPr>
-          <w:rFonts w:ascii="Arial" w:eastAsia="Times New Roman" w:hAnsi="Arial" w:cs="Arial"/>
-          <w:color w:val="333333"/>
-          <w:sz w:val="21"/>
-          <w:szCs w:val="21"/>
-          <w:lang w:val="pl-PL" w:eastAsia="en-GB"/>
-        </w:rPr>
-        <w:t xml:space="preserve"> zlecenia, typ zlecenia (kupno/sprzedaż), cena.</w:t>
+        <w:t>Atrybuty: produkt, wolumen zlecenia, typ zlecenia (kupno/sprzedaż), cena.</w:t>
       </w:r>
     </w:p>
     <w:p>
@@ -1994,19 +2034,7 @@
           <w:szCs w:val="21"/>
           <w:lang w:val="pl-PL" w:eastAsia="en-GB"/>
         </w:rPr>
-        <w:t>Funkcjonalność –</w:t>
-      </w:r>
-      <w:r>
-        <w:rPr>
-          <w:rFonts w:ascii="Arial" w:eastAsia="Times New Roman" w:hAnsi="Arial" w:cs="Arial"/>
-          <w:b/>
-          <w:bCs/>
-          <w:color w:val="333333"/>
-          <w:sz w:val="21"/>
-          <w:szCs w:val="21"/>
-          <w:lang w:val="pl-PL" w:eastAsia="en-GB"/>
-        </w:rPr>
-        <w:t xml:space="preserve"> aplikacja</w:t>
+        <w:t>Funkcjonalność – aplikacja</w:t>
       </w:r>
       <w:r>
         <w:rPr>
@@ -2185,7 +2213,7 @@
           <w:color w:val="333333"/>
           <w:sz w:val="21"/>
           <w:szCs w:val="21"/>
-          <w:lang w:eastAsia="en-GB"/>
+          <w:lang w:val="pl-PL" w:eastAsia="pl-PL"/>
         </w:rPr>
         <w:drawing>
           <wp:inline distT="0" distB="0" distL="0" distR="0">
@@ -2603,6 +2631,92 @@
     </w:lvl>
   </w:abstractNum>
   <w:abstractNum w:abstractNumId="3" w15:restartNumberingAfterBreak="0">
+    <w:nsid w:val="27A632DE"/>
+    <w:multiLevelType w:val="hybridMultilevel"/>
+    <w:tmpl w:val="762627FA"/>
+    <w:lvl w:ilvl="0" w:tplc="0415000F">
+      <w:start w:val="1"/>
+      <w:numFmt w:val="decimal"/>
+      <w:lvlText w:val="%1."/>
+      <w:lvlJc w:val="left"/>
+      <w:pPr>
+        <w:ind w:left="720" w:hanging="360"/>
+      </w:pPr>
+    </w:lvl>
+    <w:lvl w:ilvl="1" w:tplc="04150019" w:tentative="1">
+      <w:start w:val="1"/>
+      <w:numFmt w:val="lowerLetter"/>
+      <w:lvlText w:val="%2."/>
+      <w:lvlJc w:val="left"/>
+      <w:pPr>
+        <w:ind w:left="1440" w:hanging="360"/>
+      </w:pPr>
+    </w:lvl>
+    <w:lvl w:ilvl="2" w:tplc="0415001B" w:tentative="1">
+      <w:start w:val="1"/>
+      <w:numFmt w:val="lowerRoman"/>
+      <w:lvlText w:val="%3."/>
+      <w:lvlJc w:val="right"/>
+      <w:pPr>
+        <w:ind w:left="2160" w:hanging="180"/>
+      </w:pPr>
+    </w:lvl>
+    <w:lvl w:ilvl="3" w:tplc="0415000F" w:tentative="1">
+      <w:start w:val="1"/>
+      <w:numFmt w:val="decimal"/>
+      <w:lvlText w:val="%4."/>
+      <w:lvlJc w:val="left"/>
+      <w:pPr>
+        <w:ind w:left="2880" w:hanging="360"/>
+      </w:pPr>
+    </w:lvl>
+    <w:lvl w:ilvl="4" w:tplc="04150019" w:tentative="1">
+      <w:start w:val="1"/>
+      <w:numFmt w:val="lowerLetter"/>
+      <w:lvlText w:val="%5."/>
+      <w:lvlJc w:val="left"/>
+      <w:pPr>
+        <w:ind w:left="3600" w:hanging="360"/>
+      </w:pPr>
+    </w:lvl>
+    <w:lvl w:ilvl="5" w:tplc="0415001B" w:tentative="1">
+      <w:start w:val="1"/>
+      <w:numFmt w:val="lowerRoman"/>
+      <w:lvlText w:val="%6."/>
+      <w:lvlJc w:val="right"/>
+      <w:pPr>
+        <w:ind w:left="4320" w:hanging="180"/>
+      </w:pPr>
+    </w:lvl>
+    <w:lvl w:ilvl="6" w:tplc="0415000F" w:tentative="1">
+      <w:start w:val="1"/>
+      <w:numFmt w:val="decimal"/>
+      <w:lvlText w:val="%7."/>
+      <w:lvlJc w:val="left"/>
+      <w:pPr>
+        <w:ind w:left="5040" w:hanging="360"/>
+      </w:pPr>
+    </w:lvl>
+    <w:lvl w:ilvl="7" w:tplc="04150019" w:tentative="1">
+      <w:start w:val="1"/>
+      <w:numFmt w:val="lowerLetter"/>
+      <w:lvlText w:val="%8."/>
+      <w:lvlJc w:val="left"/>
+      <w:pPr>
+        <w:ind w:left="5760" w:hanging="360"/>
+      </w:pPr>
+    </w:lvl>
+    <w:lvl w:ilvl="8" w:tplc="0415001B" w:tentative="1">
+      <w:start w:val="1"/>
+      <w:numFmt w:val="lowerRoman"/>
+      <w:lvlText w:val="%9."/>
+      <w:lvlJc w:val="right"/>
+      <w:pPr>
+        <w:ind w:left="6480" w:hanging="180"/>
+      </w:pPr>
+    </w:lvl>
+  </w:abstractNum>
+  <w:abstractNum w:abstractNumId="4" w15:restartNumberingAfterBreak="0">
     <w:nsid w:val="2A1C2043"/>
     <w:multiLevelType w:val="multilevel"/>
     <w:tmpl w:val="0809001F"/>
@@ -2688,7 +2802,7 @@
       </w:pPr>
     </w:lvl>
   </w:abstractNum>
-  <w:abstractNum w:abstractNumId="4" w15:restartNumberingAfterBreak="0">
+  <w:abstractNum w:abstractNumId="5" w15:restartNumberingAfterBreak="0">
     <w:nsid w:val="315B29E5"/>
     <w:multiLevelType w:val="hybridMultilevel"/>
     <w:tmpl w:val="DEBC6390"/>
@@ -2774,7 +2888,7 @@
       </w:pPr>
     </w:lvl>
   </w:abstractNum>
-  <w:abstractNum w:abstractNumId="5" w15:restartNumberingAfterBreak="0">
+  <w:abstractNum w:abstractNumId="6" w15:restartNumberingAfterBreak="0">
     <w:nsid w:val="3A2018E1"/>
     <w:multiLevelType w:val="multilevel"/>
     <w:tmpl w:val="4A6C8624"/>
@@ -2923,7 +3037,7 @@
       </w:rPr>
     </w:lvl>
   </w:abstractNum>
-  <w:abstractNum w:abstractNumId="6" w15:restartNumberingAfterBreak="0">
+  <w:abstractNum w:abstractNumId="7" w15:restartNumberingAfterBreak="0">
     <w:nsid w:val="3F2831F2"/>
     <w:multiLevelType w:val="multilevel"/>
     <w:tmpl w:val="0809001F"/>
@@ -3045,7 +3159,7 @@
       </w:rPr>
     </w:lvl>
   </w:abstractNum>
-  <w:abstractNum w:abstractNumId="7" w15:restartNumberingAfterBreak="0">
+  <w:abstractNum w:abstractNumId="8" w15:restartNumberingAfterBreak="0">
     <w:nsid w:val="43F8444A"/>
     <w:multiLevelType w:val="multilevel"/>
     <w:tmpl w:val="DA3CE7CC"/>
@@ -3131,7 +3245,7 @@
       </w:pPr>
     </w:lvl>
   </w:abstractNum>
-  <w:abstractNum w:abstractNumId="8" w15:restartNumberingAfterBreak="0">
+  <w:abstractNum w:abstractNumId="9" w15:restartNumberingAfterBreak="0">
     <w:nsid w:val="6086410E"/>
     <w:multiLevelType w:val="multilevel"/>
     <w:tmpl w:val="0A84CFFE"/>
@@ -3244,7 +3358,7 @@
       </w:pPr>
     </w:lvl>
   </w:abstractNum>
-  <w:abstractNum w:abstractNumId="9" w15:restartNumberingAfterBreak="0">
+  <w:abstractNum w:abstractNumId="10" w15:restartNumberingAfterBreak="0">
     <w:nsid w:val="66E94A3F"/>
     <w:multiLevelType w:val="multilevel"/>
     <w:tmpl w:val="3A02AF58"/>
@@ -3397,31 +3511,34 @@
     <w:abstractNumId w:val="0"/>
   </w:num>
   <w:num w:numId="2">
-    <w:abstractNumId w:val="5"/>
+    <w:abstractNumId w:val="6"/>
   </w:num>
   <w:num w:numId="3">
-    <w:abstractNumId w:val="6"/>
+    <w:abstractNumId w:val="7"/>
   </w:num>
   <w:num w:numId="4">
     <w:abstractNumId w:val="1"/>
   </w:num>
   <w:num w:numId="5">
-    <w:abstractNumId w:val="8"/>
+    <w:abstractNumId w:val="9"/>
   </w:num>
   <w:num w:numId="6">
-    <w:abstractNumId w:val="9"/>
+    <w:abstractNumId w:val="10"/>
   </w:num>
   <w:num w:numId="7">
     <w:abstractNumId w:val="2"/>
   </w:num>
   <w:num w:numId="8">
+    <w:abstractNumId w:val="5"/>
+  </w:num>
+  <w:num w:numId="9">
     <w:abstractNumId w:val="4"/>
   </w:num>
-  <w:num w:numId="9">
+  <w:num w:numId="10">
+    <w:abstractNumId w:val="8"/>
+  </w:num>
+  <w:num w:numId="11">
     <w:abstractNumId w:val="3"/>
-  </w:num>
-  <w:num w:numId="10">
-    <w:abstractNumId w:val="7"/>
   </w:num>
 </w:numbering>
 </file>
@@ -3823,6 +3940,7 @@
   <w:style w:type="character" w:default="1" w:styleId="DefaultParagraphFont">
     <w:name w:val="Default Paragraph Font"/>
     <w:uiPriority w:val="1"/>
+    <w:semiHidden/>
     <w:unhideWhenUsed/>
   </w:style>
   <w:style w:type="table" w:default="1" w:styleId="TableNormal">

</xml_diff>